<commit_message>
add docx + pdf for Intro + 1st A Intro
</commit_message>
<xml_diff>
--- a/First_Amendment-Intro/First_Amendment-Intro.docx
+++ b/First_Amendment-Intro/First_Amendment-Intro.docx
@@ -86,20 +86,20 @@
         <w:pStyle w:val="Heading1"/>
       </w:pPr>
       <w:bookmarkStart w:id="21" w:name="law-business-for-creative-artists"/>
+      <w:r>
+        <w:t xml:space="preserve">Law &amp; Business For Creative Artists</w:t>
+      </w:r>
       <w:bookmarkEnd w:id="21"/>
-      <w:r>
-        <w:t xml:space="preserve">Law &amp; Business For Creative Artists</w:t>
-      </w:r>
     </w:p>
     <w:p>
       <w:pPr>
         <w:pStyle w:val="Heading6"/>
       </w:pPr>
       <w:bookmarkStart w:id="22" w:name="by-richard-dooling"/>
+      <w:r>
+        <w:t xml:space="preserve">by Richard Dooling ©</w:t>
+      </w:r>
       <w:bookmarkEnd w:id="22"/>
-      <w:r>
-        <w:t xml:space="preserve">by Richard Dooling ©</w:t>
-      </w:r>
     </w:p>
     <w:p>
       <w:pPr>
@@ -128,10 +128,10 @@
         <w:pStyle w:val="Heading2"/>
       </w:pPr>
       <w:bookmarkStart w:id="24" w:name="first-amendment---introduction"/>
+      <w:r>
+        <w:t xml:space="preserve">First Amendment - Introduction</w:t>
+      </w:r>
       <w:bookmarkEnd w:id="24"/>
-      <w:r>
-        <w:t xml:space="preserve">First Amendment - Introduction</w:t>
-      </w:r>
     </w:p>
     <w:p>
       <w:pPr>
@@ -202,7 +202,19 @@
         <w:t xml:space="preserve"> </w:t>
       </w:r>
       <w:r>
-        <w:t xml:space="preserve">we are concerned about SPEECH.</w:t>
+        <w:t xml:space="preserve">we are concerned about</w:t>
+      </w:r>
+      <w:r>
+        <w:t xml:space="preserve"> </w:t>
+      </w:r>
+      <w:r>
+        <w:rPr>
+          <w:i/>
+        </w:rPr>
+        <w:t xml:space="preserve">speech</w:t>
+      </w:r>
+      <w:r>
+        <w:t xml:space="preserve">.</w:t>
       </w:r>
       <w:r>
         <w:t xml:space="preserve"> </w:t>
@@ -312,7 +324,7 @@
         <w:rPr>
           <w:i/>
         </w:rPr>
-        <w:t xml:space="preserve">GOVERNMENTS</w:t>
+        <w:t xml:space="preserve">governments</w:t>
       </w:r>
       <w:r>
         <w:t xml:space="preserve"> </w:t>
@@ -330,13 +342,49 @@
         <w:t xml:space="preserve"> </w:t>
       </w:r>
       <w:r>
-        <w:t xml:space="preserve">may "abridge" the speech of others without causing First Amendment problems</w:t>
-      </w:r>
-      <w:r>
-        <w:t xml:space="preserve"> </w:t>
-      </w:r>
-      <w:r>
-        <w:t xml:space="preserve">(e.g. by firing "speakers," or boycotting their performances,</w:t>
+        <w:t xml:space="preserve">may</w:t>
+      </w:r>
+      <w:r>
+        <w:t xml:space="preserve"> </w:t>
+      </w:r>
+      <w:r>
+        <w:t xml:space="preserve">“</w:t>
+      </w:r>
+      <w:r>
+        <w:t xml:space="preserve">abridge</w:t>
+      </w:r>
+      <w:r>
+        <w:t xml:space="preserve">”</w:t>
+      </w:r>
+      <w:r>
+        <w:t xml:space="preserve"> </w:t>
+      </w:r>
+      <w:r>
+        <w:t xml:space="preserve">the speech of others without causing First Amendment problems</w:t>
+      </w:r>
+      <w:r>
+        <w:t xml:space="preserve"> </w:t>
+      </w:r>
+      <w:r>
+        <w:t xml:space="preserve">(e.g. by firing</w:t>
+      </w:r>
+      <w:r>
+        <w:t xml:space="preserve"> </w:t>
+      </w:r>
+      <w:r>
+        <w:t xml:space="preserve">“</w:t>
+      </w:r>
+      <w:r>
+        <w:t xml:space="preserve">speakers,</w:t>
+      </w:r>
+      <w:r>
+        <w:t xml:space="preserve">”</w:t>
+      </w:r>
+      <w:r>
+        <w:t xml:space="preserve"> </w:t>
+      </w:r>
+      <w:r>
+        <w:t xml:space="preserve">or boycotting their performances,</w:t>
       </w:r>
       <w:r>
         <w:t xml:space="preserve"> </w:t>
@@ -382,7 +430,7 @@
         <w:rPr>
           <w:i/>
         </w:rPr>
-        <w:t xml:space="preserve">STATE ACTION</w:t>
+        <w:t xml:space="preserve">state action</w:t>
       </w:r>
       <w:r>
         <w:t xml:space="preserve"> </w:t>
@@ -420,10 +468,10 @@
         <w:pStyle w:val="Heading3"/>
       </w:pPr>
       <w:bookmarkStart w:id="26" w:name="what-is-speech"/>
+      <w:r>
+        <w:t xml:space="preserve">What Is Speech?</w:t>
+      </w:r>
       <w:bookmarkEnd w:id="26"/>
-      <w:r>
-        <w:t xml:space="preserve">What Is Speech?</w:t>
-      </w:r>
     </w:p>
     <w:p>
       <w:pPr>
@@ -471,7 +519,7 @@
         <w:pStyle w:val="BodyText"/>
       </w:pPr>
       <w:r>
-        <w:t xml:space="preserve">What about slander? Isn't that speech?</w:t>
+        <w:t xml:space="preserve">What about slander? Isn’t that speech?</w:t>
       </w:r>
       <w:r>
         <w:t xml:space="preserve"> </w:t>
@@ -521,7 +569,22 @@
         <w:t xml:space="preserve"> </w:t>
       </w:r>
       <w:r>
-        <w:t xml:space="preserve">Yes, but what IS speech?</w:t>
+        <w:t xml:space="preserve">Yes, but what</w:t>
+      </w:r>
+      <w:r>
+        <w:t xml:space="preserve"> </w:t>
+      </w:r>
+      <w:r>
+        <w:rPr>
+          <w:i/>
+        </w:rPr>
+        <w:t xml:space="preserve">is</w:t>
+      </w:r>
+      <w:r>
+        <w:t xml:space="preserve"> </w:t>
+      </w:r>
+      <w:r>
+        <w:t xml:space="preserve">speech?</w:t>
       </w:r>
       <w:r>
         <w:t xml:space="preserve"> </w:t>
@@ -539,7 +602,22 @@
         <w:t xml:space="preserve"> </w:t>
       </w:r>
       <w:r>
-        <w:t xml:space="preserve">and therefore Congress had no power to pass laws against such "expressive conduct"?</w:t>
+        <w:t xml:space="preserve">and therefore Congress had no power to pass laws against such</w:t>
+      </w:r>
+      <w:r>
+        <w:t xml:space="preserve"> </w:t>
+      </w:r>
+      <w:r>
+        <w:t xml:space="preserve">“</w:t>
+      </w:r>
+      <w:r>
+        <w:t xml:space="preserve">expressive conduct</w:t>
+      </w:r>
+      <w:r>
+        <w:t xml:space="preserve">”</w:t>
+      </w:r>
+      <w:r>
+        <w:t xml:space="preserve">?</w:t>
       </w:r>
       <w:r>
         <w:t xml:space="preserve"> </w:t>
@@ -559,7 +637,22 @@
         <w:pStyle w:val="BodyText"/>
       </w:pPr>
       <w:r>
-        <w:t xml:space="preserve">The First Amendment obviously does not protect ALL speech.</w:t>
+        <w:t xml:space="preserve">The First Amendment obviously does not protect</w:t>
+      </w:r>
+      <w:r>
+        <w:t xml:space="preserve"> </w:t>
+      </w:r>
+      <w:r>
+        <w:rPr>
+          <w:i/>
+        </w:rPr>
+        <w:t xml:space="preserve">all</w:t>
+      </w:r>
+      <w:r>
+        <w:t xml:space="preserve"> </w:t>
+      </w:r>
+      <w:r>
+        <w:t xml:space="preserve">speech.</w:t>
       </w:r>
       <w:r>
         <w:t xml:space="preserve"> </w:t>
@@ -571,7 +664,13 @@
         <w:t xml:space="preserve"> </w:t>
       </w:r>
       <w:r>
-        <w:t xml:space="preserve">"The First Amendment reads more like a dream than a law."</w:t>
+        <w:t xml:space="preserve">“</w:t>
+      </w:r>
+      <w:r>
+        <w:t xml:space="preserve">The First Amendment reads more like a dream than a law.</w:t>
+      </w:r>
+      <w:r>
+        <w:t xml:space="preserve">”</w:t>
       </w:r>
       <w:r>
         <w:t xml:space="preserve"> </w:t>
@@ -583,7 +682,22 @@
         <w:t xml:space="preserve"> </w:t>
       </w:r>
       <w:r>
-        <w:t xml:space="preserve">Or is it easier to ask what speech is NOT protected by the First Amendment?</w:t>
+        <w:t xml:space="preserve">Or is it easier to ask what speech is</w:t>
+      </w:r>
+      <w:r>
+        <w:t xml:space="preserve"> </w:t>
+      </w:r>
+      <w:r>
+        <w:rPr>
+          <w:i/>
+        </w:rPr>
+        <w:t xml:space="preserve">not</w:t>
+      </w:r>
+      <w:r>
+        <w:t xml:space="preserve"> </w:t>
+      </w:r>
+      <w:r>
+        <w:t xml:space="preserve">protected by the First Amendment?</w:t>
       </w:r>
     </w:p>
     <w:p>
@@ -591,7 +705,7 @@
         <w:pStyle w:val="BodyText"/>
       </w:pPr>
       <w:r>
-        <w:t xml:space="preserve">If the First Amendment doesn't mean what it says,</w:t>
+        <w:t xml:space="preserve">If the First Amendment doesn’t mean what it says,</w:t>
       </w:r>
       <w:r>
         <w:t xml:space="preserve"> </w:t>
@@ -603,7 +717,7 @@
         <w:t xml:space="preserve"> </w:t>
       </w:r>
       <w:r>
-        <w:t xml:space="preserve">What part of make no law is it that you don't understand?</w:t>
+        <w:t xml:space="preserve">What part of make no law is it that you don’t understand?</w:t>
       </w:r>
     </w:p>
     <w:p>
@@ -611,10 +725,10 @@
         <w:pStyle w:val="Heading3"/>
       </w:pPr>
       <w:bookmarkStart w:id="27" w:name="what-is-the-purpose-of-the-first-amendment"/>
+      <w:r>
+        <w:t xml:space="preserve">What is the Purpose of the First Amendment?</w:t>
+      </w:r>
       <w:bookmarkEnd w:id="27"/>
-      <w:r>
-        <w:t xml:space="preserve">What is the Purpose of the First Amendment?</w:t>
-      </w:r>
     </w:p>
     <w:p>
       <w:pPr>
@@ -633,7 +747,7 @@
         <w:t xml:space="preserve"> </w:t>
       </w:r>
       <w:r>
-        <w:t xml:space="preserve">when he's unprepared to teach the next case,</w:t>
+        <w:t xml:space="preserve">when he’s unprepared to teach the next case,</w:t>
       </w:r>
       <w:r>
         <w:t xml:space="preserve"> </w:t>
@@ -712,7 +826,13 @@
         <w:t xml:space="preserve"> </w:t>
       </w:r>
       <w:r>
-        <w:t xml:space="preserve">"false, scandalous, and malicious writing against the government or its officials?"</w:t>
+        <w:t xml:space="preserve">“</w:t>
+      </w:r>
+      <w:r>
+        <w:t xml:space="preserve">false, scandalous, and malicious writing against the government or its officials?</w:t>
+      </w:r>
+      <w:r>
+        <w:t xml:space="preserve">”</w:t>
       </w:r>
     </w:p>
     <w:p>
@@ -731,13 +851,37 @@
         <w:t xml:space="preserve"> </w:t>
       </w:r>
       <w:r>
-        <w:t xml:space="preserve">argues that the problematic words are not "make no law,"</w:t>
-      </w:r>
-      <w:r>
-        <w:t xml:space="preserve"> </w:t>
-      </w:r>
-      <w:r>
-        <w:t xml:space="preserve">but rather "the freedom of speech."</w:t>
+        <w:t xml:space="preserve">argues that the problematic words are not</w:t>
+      </w:r>
+      <w:r>
+        <w:t xml:space="preserve"> </w:t>
+      </w:r>
+      <w:r>
+        <w:t xml:space="preserve">“</w:t>
+      </w:r>
+      <w:r>
+        <w:t xml:space="preserve">make no law,</w:t>
+      </w:r>
+      <w:r>
+        <w:t xml:space="preserve">”</w:t>
+      </w:r>
+      <w:r>
+        <w:t xml:space="preserve"> </w:t>
+      </w:r>
+      <w:r>
+        <w:t xml:space="preserve">but rather</w:t>
+      </w:r>
+      <w:r>
+        <w:t xml:space="preserve"> </w:t>
+      </w:r>
+      <w:r>
+        <w:t xml:space="preserve">“</w:t>
+      </w:r>
+      <w:r>
+        <w:t xml:space="preserve">the freedom of speech.</w:t>
+      </w:r>
+      <w:r>
+        <w:t xml:space="preserve">”</w:t>
       </w:r>
       <w:r>
         <w:t xml:space="preserve"> </w:t>
@@ -757,7 +901,37 @@
         <w:t xml:space="preserve"> </w:t>
       </w:r>
       <w:r>
-        <w:t xml:space="preserve">saw "freedom of speech" and "freedom of the press"</w:t>
+        <w:t xml:space="preserve">saw</w:t>
+      </w:r>
+      <w:r>
+        <w:t xml:space="preserve"> </w:t>
+      </w:r>
+      <w:r>
+        <w:t xml:space="preserve">“</w:t>
+      </w:r>
+      <w:r>
+        <w:t xml:space="preserve">freedom of speech</w:t>
+      </w:r>
+      <w:r>
+        <w:t xml:space="preserve">”</w:t>
+      </w:r>
+      <w:r>
+        <w:t xml:space="preserve"> </w:t>
+      </w:r>
+      <w:r>
+        <w:t xml:space="preserve">and</w:t>
+      </w:r>
+      <w:r>
+        <w:t xml:space="preserve"> </w:t>
+      </w:r>
+      <w:r>
+        <w:t xml:space="preserve">“</w:t>
+      </w:r>
+      <w:r>
+        <w:t xml:space="preserve">freedom of the press</w:t>
+      </w:r>
+      <w:r>
+        <w:t xml:space="preserve">”</w:t>
       </w:r>
       <w:r>
         <w:t xml:space="preserve"> </w:t>
@@ -775,7 +949,19 @@
         <w:t xml:space="preserve"> </w:t>
       </w:r>
       <w:r>
-        <w:t xml:space="preserve">And this suggests that the term "freedom of"</w:t>
+        <w:t xml:space="preserve">And this suggests that the term</w:t>
+      </w:r>
+      <w:r>
+        <w:t xml:space="preserve"> </w:t>
+      </w:r>
+      <w:r>
+        <w:t xml:space="preserve">“</w:t>
+      </w:r>
+      <w:r>
+        <w:t xml:space="preserve">freedom of</w:t>
+      </w:r>
+      <w:r>
+        <w:t xml:space="preserve">”</w:t>
       </w:r>
       <w:r>
         <w:t xml:space="preserve"> </w:t>
@@ -807,25 +993,37 @@
         <w:pStyle w:val="BlockText"/>
       </w:pPr>
       <w:r>
-        <w:t xml:space="preserve">It's much like, if tomorrow a state enacted a law</w:t>
-      </w:r>
-      <w:r>
-        <w:t xml:space="preserve"> </w:t>
-      </w:r>
-      <w:r>
-        <w:t xml:space="preserve">protecting "the freedom to marry,"</w:t>
-      </w:r>
-      <w:r>
-        <w:t xml:space="preserve"> </w:t>
-      </w:r>
-      <w:r>
-        <w:t xml:space="preserve">we probably wouldn't think that it means the freedom to marry a 10-year-old,</w:t>
-      </w:r>
-      <w:r>
-        <w:t xml:space="preserve"> </w:t>
-      </w:r>
-      <w:r>
-        <w:t xml:space="preserve">or the freedom to marry one's daughter,</w:t>
+        <w:t xml:space="preserve">It’s much like, if tomorrow a state enacted a law</w:t>
+      </w:r>
+      <w:r>
+        <w:t xml:space="preserve"> </w:t>
+      </w:r>
+      <w:r>
+        <w:t xml:space="preserve">protecting</w:t>
+      </w:r>
+      <w:r>
+        <w:t xml:space="preserve"> </w:t>
+      </w:r>
+      <w:r>
+        <w:t xml:space="preserve">“</w:t>
+      </w:r>
+      <w:r>
+        <w:t xml:space="preserve">the freedom to marry,</w:t>
+      </w:r>
+      <w:r>
+        <w:t xml:space="preserve">”</w:t>
+      </w:r>
+      <w:r>
+        <w:t xml:space="preserve"> </w:t>
+      </w:r>
+      <w:r>
+        <w:t xml:space="preserve">we probably wouldn’t think that it means the freedom to marry a 10-year-old,</w:t>
+      </w:r>
+      <w:r>
+        <w:t xml:space="preserve"> </w:t>
+      </w:r>
+      <w:r>
+        <w:t xml:space="preserve">or the freedom to marry one’s daughter,</w:t>
       </w:r>
       <w:r>
         <w:t xml:space="preserve"> </w:t>
@@ -843,7 +1041,19 @@
         <w:t xml:space="preserve"> </w:t>
       </w:r>
       <w:r>
-        <w:t xml:space="preserve">"The freedom to marry" would be seen as referring</w:t>
+        <w:t xml:space="preserve">“</w:t>
+      </w:r>
+      <w:r>
+        <w:t xml:space="preserve">The freedom to marry</w:t>
+      </w:r>
+      <w:r>
+        <w:t xml:space="preserve">”</w:t>
+      </w:r>
+      <w:r>
+        <w:t xml:space="preserve"> </w:t>
+      </w:r>
+      <w:r>
+        <w:t xml:space="preserve">would be seen as referring</w:t>
       </w:r>
       <w:r>
         <w:t xml:space="preserve"> </w:t>
@@ -881,7 +1091,7 @@
         <w:t xml:space="preserve"> </w:t>
       </w:r>
       <w:r>
-        <w:t xml:space="preserve">But I'm rather skeptical</w:t>
+        <w:t xml:space="preserve">But I’m rather skeptical</w:t>
       </w:r>
       <w:r>
         <w:t xml:space="preserve"> </w:t>
@@ -909,7 +1119,31 @@
           <w:rPr>
             <w:rStyle w:val="Hyperlink"/>
           </w:rPr>
-          <w:t xml:space="preserve">Eugene Volokh on the meaning of "Congress shall make no law . . ."</w:t>
+          <w:t xml:space="preserve">Eugene Volokh on the meaning of</w:t>
+        </w:r>
+        <w:r>
+          <w:rPr>
+            <w:rStyle w:val="Hyperlink"/>
+          </w:rPr>
+          <w:t xml:space="preserve"> </w:t>
+        </w:r>
+        <w:r>
+          <w:rPr>
+            <w:rStyle w:val="Hyperlink"/>
+          </w:rPr>
+          <w:t xml:space="preserve">“</w:t>
+        </w:r>
+        <w:r>
+          <w:rPr>
+            <w:rStyle w:val="Hyperlink"/>
+          </w:rPr>
+          <w:t xml:space="preserve">Congress shall make no law . . .</w:t>
+        </w:r>
+        <w:r>
+          <w:rPr>
+            <w:rStyle w:val="Hyperlink"/>
+          </w:rPr>
+          <w:t xml:space="preserve">”</w:t>
         </w:r>
       </w:hyperlink>
       <w:r>
@@ -927,7 +1161,7 @@
         <w:t xml:space="preserve"> </w:t>
       </w:r>
       <w:r>
-        <w:t xml:space="preserve">because speaking one's mind is a basic human right?</w:t>
+        <w:t xml:space="preserve">because speaking one’s mind is a basic human right?</w:t>
       </w:r>
       <w:r>
         <w:t xml:space="preserve"> </w:t>
@@ -988,7 +1222,19 @@
         <w:t xml:space="preserve"> </w:t>
       </w:r>
       <w:r>
-        <w:t xml:space="preserve">Maybe free speech is a kind of civic "safety valve"</w:t>
+        <w:t xml:space="preserve">Maybe free speech is a kind of civic</w:t>
+      </w:r>
+      <w:r>
+        <w:t xml:space="preserve"> </w:t>
+      </w:r>
+      <w:r>
+        <w:t xml:space="preserve">“</w:t>
+      </w:r>
+      <w:r>
+        <w:t xml:space="preserve">safety valve</w:t>
+      </w:r>
+      <w:r>
+        <w:t xml:space="preserve">”</w:t>
       </w:r>
       <w:r>
         <w:t xml:space="preserve"> </w:t>
@@ -1026,10 +1272,10 @@
         <w:pStyle w:val="Heading4"/>
       </w:pPr>
       <w:bookmarkStart w:id="33" w:name="the-marketplace-of-ideas"/>
+      <w:r>
+        <w:t xml:space="preserve">The Marketplace of Ideas</w:t>
+      </w:r>
       <w:bookmarkEnd w:id="33"/>
-      <w:r>
-        <w:t xml:space="preserve">The Marketplace of Ideas</w:t>
-      </w:r>
     </w:p>
     <w:p>
       <w:pPr>
@@ -1104,7 +1350,7 @@
         <w:pStyle w:val="BlockText"/>
       </w:pPr>
       <w:r>
-        <w:t xml:space="preserve">--</w:t>
+        <w:t xml:space="preserve">–</w:t>
       </w:r>
       <w:hyperlink r:id="rId35">
         <w:r>
@@ -1133,7 +1379,7 @@
         <w:t xml:space="preserve"> </w:t>
       </w:r>
       <w:r>
-        <w:t xml:space="preserve">a world where there's no such thing as good or bad speech,</w:t>
+        <w:t xml:space="preserve">a world where there’s no such thing as good or bad speech,</w:t>
       </w:r>
       <w:r>
         <w:t xml:space="preserve"> </w:t>
@@ -1145,7 +1391,7 @@
         <w:t xml:space="preserve"> </w:t>
       </w:r>
       <w:r>
-        <w:t xml:space="preserve">The Court's job is to strike down any attempts by the government</w:t>
+        <w:t xml:space="preserve">The Court’s job is to strike down any attempts by the government</w:t>
       </w:r>
       <w:r>
         <w:t xml:space="preserve"> </w:t>
@@ -1191,7 +1437,7 @@
         <w:pStyle w:val="BlockText"/>
       </w:pPr>
       <w:r>
-        <w:t xml:space="preserve">--</w:t>
+        <w:t xml:space="preserve">–</w:t>
       </w:r>
       <w:hyperlink r:id="rId36">
         <w:r>
@@ -1214,10 +1460,10 @@
         <w:pStyle w:val="Heading4"/>
       </w:pPr>
       <w:bookmarkStart w:id="37" w:name="civic-republicanism"/>
+      <w:r>
+        <w:t xml:space="preserve">Civic Republicanism</w:t>
+      </w:r>
       <w:bookmarkEnd w:id="37"/>
-      <w:r>
-        <w:t xml:space="preserve">Civic Republicanism</w:t>
-      </w:r>
     </w:p>
     <w:p>
       <w:pPr>
@@ -1240,7 +1486,7 @@
         <w:pStyle w:val="BlockText"/>
       </w:pPr>
       <w:r>
-        <w:t xml:space="preserve">--</w:t>
+        <w:t xml:space="preserve">–</w:t>
       </w:r>
       <w:hyperlink r:id="rId38">
         <w:r>
@@ -1296,7 +1542,19 @@
         <w:t xml:space="preserve"> </w:t>
       </w:r>
       <w:r>
-        <w:t xml:space="preserve">that leads to the discovery and spread of "political truth."</w:t>
+        <w:t xml:space="preserve">that leads to the discovery and spread of</w:t>
+      </w:r>
+      <w:r>
+        <w:t xml:space="preserve"> </w:t>
+      </w:r>
+      <w:r>
+        <w:t xml:space="preserve">“</w:t>
+      </w:r>
+      <w:r>
+        <w:t xml:space="preserve">political truth.</w:t>
+      </w:r>
+      <w:r>
+        <w:t xml:space="preserve">”</w:t>
       </w:r>
       <w:r>
         <w:t xml:space="preserve"> </w:t>
@@ -1308,13 +1566,13 @@
         <w:t xml:space="preserve"> </w:t>
       </w:r>
       <w:r>
-        <w:t xml:space="preserve">not because it's an absolute value or good for the soul,</w:t>
-      </w:r>
-      <w:r>
-        <w:t xml:space="preserve"> </w:t>
-      </w:r>
-      <w:r>
-        <w:t xml:space="preserve">but because it's essential for democracy</w:t>
+        <w:t xml:space="preserve">not because it’s an absolute value or good for the soul,</w:t>
+      </w:r>
+      <w:r>
+        <w:t xml:space="preserve"> </w:t>
+      </w:r>
+      <w:r>
+        <w:t xml:space="preserve">but because it’s essential for democracy</w:t>
       </w:r>
       <w:r>
         <w:t xml:space="preserve"> </w:t>
@@ -1334,7 +1592,7 @@
         </w:r>
       </w:hyperlink>
       <w:r>
-        <w:t xml:space="preserve">. Quite a different concern than Justice Holmes' marketplace</w:t>
+        <w:t xml:space="preserve">. Quite a different concern than Justice Holmes’ marketplace</w:t>
       </w:r>
       <w:r>
         <w:t xml:space="preserve"> </w:t>
@@ -1352,7 +1610,19 @@
         <w:t xml:space="preserve"> </w:t>
       </w:r>
       <w:r>
-        <w:t xml:space="preserve">that there is no such thing as "political truth."</w:t>
+        <w:t xml:space="preserve">that there is no such thing as</w:t>
+      </w:r>
+      <w:r>
+        <w:t xml:space="preserve"> </w:t>
+      </w:r>
+      <w:r>
+        <w:t xml:space="preserve">“</w:t>
+      </w:r>
+      <w:r>
+        <w:t xml:space="preserve">political truth.</w:t>
+      </w:r>
+      <w:r>
+        <w:t xml:space="preserve">”</w:t>
       </w:r>
       <w:r>
         <w:t xml:space="preserve"> </w:t>
@@ -1364,7 +1634,7 @@
         <w:t xml:space="preserve"> </w:t>
       </w:r>
       <w:r>
-        <w:t xml:space="preserve">If cat videos beat out President Obama's State of the Union address, so be it.</w:t>
+        <w:t xml:space="preserve">If cat videos beat out President Obama’s State of the Union address, so be it.</w:t>
       </w:r>
     </w:p>
     <w:p>
@@ -1396,7 +1666,7 @@
         <w:t xml:space="preserve"> </w:t>
       </w:r>
       <w:r>
-        <w:t xml:space="preserve">sues the Westboro Baptist Church for picketing their son's funeral?</w:t>
+        <w:t xml:space="preserve">sues the Westboro Baptist Church for picketing their son’s funeral?</w:t>
       </w:r>
       <w:r>
         <w:t xml:space="preserve"> </w:t>
@@ -1414,7 +1684,25 @@
         <w:t xml:space="preserve"> </w:t>
       </w:r>
       <w:r>
-        <w:t xml:space="preserve">and all of the "actors" are computer generated?</w:t>
+        <w:t xml:space="preserve">and all of the</w:t>
+      </w:r>
+      <w:r>
+        <w:t xml:space="preserve"> </w:t>
+      </w:r>
+      <w:r>
+        <w:t xml:space="preserve">“</w:t>
+      </w:r>
+      <w:r>
+        <w:t xml:space="preserve">actors</w:t>
+      </w:r>
+      <w:r>
+        <w:t xml:space="preserve">”</w:t>
+      </w:r>
+      <w:r>
+        <w:t xml:space="preserve"> </w:t>
+      </w:r>
+      <w:r>
+        <w:t xml:space="preserve">are computer generated?</w:t>
       </w:r>
       <w:r>
         <w:t xml:space="preserve"> </w:t>
@@ -1460,10 +1748,10 @@
         <w:pStyle w:val="Heading2"/>
       </w:pPr>
       <w:bookmarkStart w:id="40" w:name="are-movies-speech"/>
+      <w:r>
+        <w:t xml:space="preserve">Are Movies Speech?</w:t>
+      </w:r>
       <w:bookmarkEnd w:id="40"/>
-      <w:r>
-        <w:t xml:space="preserve">Are Movies Speech?</w:t>
-      </w:r>
     </w:p>
     <w:p>
       <w:pPr>
@@ -1488,7 +1776,19 @@
         <w:t xml:space="preserve"> </w:t>
       </w:r>
       <w:r>
-        <w:t xml:space="preserve">The first time a case arguing that the "boards of censors"</w:t>
+        <w:t xml:space="preserve">The first time a case arguing that the</w:t>
+      </w:r>
+      <w:r>
+        <w:t xml:space="preserve"> </w:t>
+      </w:r>
+      <w:r>
+        <w:t xml:space="preserve">“</w:t>
+      </w:r>
+      <w:r>
+        <w:t xml:space="preserve">boards of censors</w:t>
+      </w:r>
+      <w:r>
+        <w:t xml:space="preserve">”</w:t>
       </w:r>
       <w:r>
         <w:t xml:space="preserve"> </w:t>
@@ -1506,31 +1806,46 @@
         <w:t xml:space="preserve"> </w:t>
       </w:r>
       <w:r>
-        <w:t xml:space="preserve">the United States Supreme Court said: I beg your pardon? Movies are NOT speech.</w:t>
-      </w:r>
-    </w:p>
-    <w:p>
-      <w:pPr>
-        <w:pStyle w:val="Heading3"/>
-      </w:pPr>
-      <w:bookmarkStart w:id="41" w:name="mutual-film-corp.-v.-industrial-commission-of-ohio"/>
-      <w:bookmarkEnd w:id="41"/>
+        <w:t xml:space="preserve">the United States Supreme Court said: I beg your pardon? Movies are</w:t>
+      </w:r>
+      <w:r>
+        <w:t xml:space="preserve"> </w:t>
+      </w:r>
       <w:r>
         <w:rPr>
           <w:i/>
         </w:rPr>
-        <w:t xml:space="preserve">Mutual Film Corp. v. Industrial Commission of Ohio</w:t>
-      </w:r>
+        <w:t xml:space="preserve">not</w:t>
+      </w:r>
+      <w:r>
+        <w:t xml:space="preserve"> </w:t>
+      </w:r>
+      <w:r>
+        <w:t xml:space="preserve">speech.</w:t>
+      </w:r>
+    </w:p>
+    <w:p>
+      <w:pPr>
+        <w:pStyle w:val="Heading3"/>
+      </w:pPr>
+      <w:bookmarkStart w:id="41" w:name="mutual-film-corp.v.-industrial-commission-of-ohio"/>
+      <w:r>
+        <w:rPr>
+          <w:i/>
+        </w:rPr>
+        <w:t xml:space="preserve">Mutual Film Corp. v. Industrial Commission of Ohio</w:t>
+      </w:r>
+      <w:bookmarkEnd w:id="41"/>
     </w:p>
     <w:p>
       <w:pPr>
         <w:pStyle w:val="Heading6"/>
       </w:pPr>
       <w:bookmarkStart w:id="42" w:name="u.s.-supreme-court-1915"/>
+      <w:r>
+        <w:t xml:space="preserve">U.S. Supreme Court (1915)</w:t>
+      </w:r>
       <w:bookmarkEnd w:id="42"/>
-      <w:r>
-        <w:t xml:space="preserve">U.S. Supreme Court (1915)</w:t>
-      </w:r>
     </w:p>
     <w:p>
       <w:pPr>
@@ -1626,7 +1941,7 @@
         <w:pStyle w:val="BodyText"/>
       </w:pPr>
       <w:r>
-        <w:t xml:space="preserve">When Mutual Film Corporation, a movie distributor, sued the Board arguing that this licensing scheme and Ohio's censorship of movies violated its freedom of speech, the company lost in the lower court and then appealed to the United States Supreme Court.</w:t>
+        <w:t xml:space="preserve">When Mutual Film Corporation, a movie distributor, sued the Board arguing that this licensing scheme and Ohio’s censorship of movies violated its freedom of speech, the company lost in the lower court and then appealed to the United States Supreme Court.</w:t>
       </w:r>
     </w:p>
     <w:p>
@@ -1634,7 +1949,25 @@
         <w:pStyle w:val="BodyText"/>
       </w:pPr>
       <w:r>
-        <w:t xml:space="preserve">In a unanimous opinion, the Supreme Court noted the insidious power of movies to affect the sensibilities of women and children and dismissed Mutual Film's "freedom of speech" arguments without a second thought:</w:t>
+        <w:t xml:space="preserve">In a unanimous opinion, the Supreme Court noted the insidious power of movies to affect the sensibilities of women and children and dismissed Mutual Film’s</w:t>
+      </w:r>
+      <w:r>
+        <w:t xml:space="preserve"> </w:t>
+      </w:r>
+      <w:r>
+        <w:t xml:space="preserve">“</w:t>
+      </w:r>
+      <w:r>
+        <w:t xml:space="preserve">freedom of speech</w:t>
+      </w:r>
+      <w:r>
+        <w:t xml:space="preserve">”</w:t>
+      </w:r>
+      <w:r>
+        <w:t xml:space="preserve"> </w:t>
+      </w:r>
+      <w:r>
+        <w:t xml:space="preserve">arguments without a second thought:</w:t>
       </w:r>
     </w:p>
     <w:p>
@@ -1650,10 +1983,10 @@
         <w:pStyle w:val="Heading3"/>
       </w:pPr>
       <w:bookmarkStart w:id="46" w:name="the-hays-code"/>
+      <w:r>
+        <w:t xml:space="preserve">The Hays Code</w:t>
+      </w:r>
       <w:bookmarkEnd w:id="46"/>
-      <w:r>
-        <w:t xml:space="preserve">The Hays Code</w:t>
-      </w:r>
     </w:p>
     <w:p>
       <w:pPr>
@@ -1684,7 +2017,13 @@
         <w:t xml:space="preserve"> </w:t>
       </w:r>
       <w:r>
-        <w:t xml:space="preserve">"moral, educational or amusing and harmless."</w:t>
+        <w:t xml:space="preserve">“</w:t>
+      </w:r>
+      <w:r>
+        <w:t xml:space="preserve">moral, educational or amusing and harmless.</w:t>
+      </w:r>
+      <w:r>
+        <w:t xml:space="preserve">”</w:t>
       </w:r>
     </w:p>
     <w:p>
@@ -1731,7 +2070,25 @@
         <w:t xml:space="preserve"> </w:t>
       </w:r>
       <w:r>
-        <w:t xml:space="preserve">aka the "Hays Code" and aggressively enforced it.</w:t>
+        <w:t xml:space="preserve">aka the</w:t>
+      </w:r>
+      <w:r>
+        <w:t xml:space="preserve"> </w:t>
+      </w:r>
+      <w:r>
+        <w:t xml:space="preserve">“</w:t>
+      </w:r>
+      <w:r>
+        <w:t xml:space="preserve">Hays Code</w:t>
+      </w:r>
+      <w:r>
+        <w:t xml:space="preserve">”</w:t>
+      </w:r>
+      <w:r>
+        <w:t xml:space="preserve"> </w:t>
+      </w:r>
+      <w:r>
+        <w:t xml:space="preserve">and aggressively enforced it.</w:t>
       </w:r>
     </w:p>
     <w:p>
@@ -1802,24 +2159,24 @@
       <w:pPr>
         <w:pStyle w:val="Heading3"/>
       </w:pPr>
-      <w:bookmarkStart w:id="47" w:name="joseph-burstyn-inc.-v.-wilson"/>
-      <w:bookmarkEnd w:id="47"/>
+      <w:bookmarkStart w:id="47" w:name="joseph-burstyn-inc.v.-wilson"/>
       <w:r>
         <w:rPr>
           <w:i/>
         </w:rPr>
-        <w:t xml:space="preserve">Joseph Burstyn, Inc. v. Wilson</w:t>
-      </w:r>
+        <w:t xml:space="preserve">Joseph Burstyn, Inc. v. Wilson</w:t>
+      </w:r>
+      <w:bookmarkEnd w:id="47"/>
     </w:p>
     <w:p>
       <w:pPr>
         <w:pStyle w:val="Heading6"/>
       </w:pPr>
       <w:bookmarkStart w:id="48" w:name="u.s.-supreme-court-1952"/>
+      <w:r>
+        <w:t xml:space="preserve">U.S. Supreme Court (1952)</w:t>
+      </w:r>
       <w:bookmarkEnd w:id="48"/>
-      <w:r>
-        <w:t xml:space="preserve">U.S. Supreme Court (1952)</w:t>
-      </w:r>
     </w:p>
     <w:p>
       <w:pPr>
@@ -1900,13 +2257,31 @@
         <w:t xml:space="preserve"> </w:t>
       </w:r>
       <w:r>
-        <w:t xml:space="preserve">until 1952 when a "miracle" happened, namely,</w:t>
-      </w:r>
-      <w:r>
-        <w:t xml:space="preserve"> </w:t>
-      </w:r>
-      <w:r>
-        <w:t xml:space="preserve">Roberto Rosselini's</w:t>
+        <w:t xml:space="preserve">until 1952 when a</w:t>
+      </w:r>
+      <w:r>
+        <w:t xml:space="preserve"> </w:t>
+      </w:r>
+      <w:r>
+        <w:t xml:space="preserve">“</w:t>
+      </w:r>
+      <w:r>
+        <w:t xml:space="preserve">miracle</w:t>
+      </w:r>
+      <w:r>
+        <w:t xml:space="preserve">”</w:t>
+      </w:r>
+      <w:r>
+        <w:t xml:space="preserve"> </w:t>
+      </w:r>
+      <w:r>
+        <w:t xml:space="preserve">happened, namely,</w:t>
+      </w:r>
+      <w:r>
+        <w:t xml:space="preserve"> </w:t>
+      </w:r>
+      <w:r>
+        <w:t xml:space="preserve">Roberto Rosselini’s</w:t>
       </w:r>
       <w:r>
         <w:t xml:space="preserve"> </w:t>
@@ -1933,7 +2308,7 @@
         <w:t xml:space="preserve"> </w:t>
       </w:r>
       <w:r>
-        <w:t xml:space="preserve">who mistakes a bearded stranger (played by Federico Felini) for St. Joseph,</w:t>
+        <w:t xml:space="preserve">who mistakes a bearded stranger (played by Federico Felini) for St. Joseph,</w:t>
       </w:r>
       <w:r>
         <w:t xml:space="preserve"> </w:t>
@@ -1957,7 +2332,19 @@
         <w:t xml:space="preserve"> </w:t>
       </w:r>
       <w:r>
-        <w:t xml:space="preserve">she cries "It is the grace of God"</w:t>
+        <w:t xml:space="preserve">she cries</w:t>
+      </w:r>
+      <w:r>
+        <w:t xml:space="preserve"> </w:t>
+      </w:r>
+      <w:r>
+        <w:t xml:space="preserve">“</w:t>
+      </w:r>
+      <w:r>
+        <w:t xml:space="preserve">It is the grace of God</w:t>
+      </w:r>
+      <w:r>
+        <w:t xml:space="preserve">”</w:t>
       </w:r>
       <w:r>
         <w:t xml:space="preserve"> </w:t>
@@ -2001,13 +2388,37 @@
         <w:t xml:space="preserve"> </w:t>
       </w:r>
       <w:r>
-        <w:t xml:space="preserve">he called it "a despicable affront to every Christian"</w:t>
-      </w:r>
-      <w:r>
-        <w:t xml:space="preserve"> </w:t>
-      </w:r>
-      <w:r>
-        <w:t xml:space="preserve">and "a blot upon the escutcheon of the Empire State"</w:t>
+        <w:t xml:space="preserve">he called it</w:t>
+      </w:r>
+      <w:r>
+        <w:t xml:space="preserve"> </w:t>
+      </w:r>
+      <w:r>
+        <w:t xml:space="preserve">“</w:t>
+      </w:r>
+      <w:r>
+        <w:t xml:space="preserve">a despicable affront to every Christian</w:t>
+      </w:r>
+      <w:r>
+        <w:t xml:space="preserve">”</w:t>
+      </w:r>
+      <w:r>
+        <w:t xml:space="preserve"> </w:t>
+      </w:r>
+      <w:r>
+        <w:t xml:space="preserve">and</w:t>
+      </w:r>
+      <w:r>
+        <w:t xml:space="preserve"> </w:t>
+      </w:r>
+      <w:r>
+        <w:t xml:space="preserve">“</w:t>
+      </w:r>
+      <w:r>
+        <w:t xml:space="preserve">a blot upon the escutcheon of the Empire State</w:t>
+      </w:r>
+      <w:r>
+        <w:t xml:space="preserve">”</w:t>
       </w:r>
       <w:r>
         <w:t xml:space="preserve"> </w:t>
@@ -2048,7 +2459,7 @@
         <w:t xml:space="preserve"> </w:t>
       </w:r>
       <w:r>
-        <w:t xml:space="preserve">Three members of New York's Board of Regents viewed the film</w:t>
+        <w:t xml:space="preserve">Three members of New York’s Board of Regents viewed the film</w:t>
       </w:r>
       <w:r>
         <w:t xml:space="preserve"> </w:t>
@@ -2069,7 +2480,19 @@
         <w:t xml:space="preserve"> </w:t>
       </w:r>
       <w:r>
-        <w:t xml:space="preserve">was "sacrilegious"</w:t>
+        <w:t xml:space="preserve">was</w:t>
+      </w:r>
+      <w:r>
+        <w:t xml:space="preserve"> </w:t>
+      </w:r>
+      <w:r>
+        <w:t xml:space="preserve">“</w:t>
+      </w:r>
+      <w:r>
+        <w:t xml:space="preserve">sacrilegious</w:t>
+      </w:r>
+      <w:r>
+        <w:t xml:space="preserve">”</w:t>
       </w:r>
       <w:r>
         <w:t xml:space="preserve"> </w:t>
@@ -2087,7 +2510,7 @@
         <w:t xml:space="preserve"> </w:t>
       </w:r>
       <w:r>
-        <w:t xml:space="preserve">and the Commissioner of Education rescinded the producer's license to exhibit the picture.</w:t>
+        <w:t xml:space="preserve">and the Commissioner of Education rescinded the producer’s license to exhibit the picture.</w:t>
       </w:r>
     </w:p>
     <w:p>
@@ -2110,7 +2533,37 @@
         <w:t xml:space="preserve"> </w:t>
       </w:r>
       <w:r>
-        <w:t xml:space="preserve">sued, first in New York courts, which upheld the Board of Regents' determination that the film was sacrilegious. New York's highest court held that there was "nothing mysterious" about the law that gave New York the right to censor films, saying: "It is simply this: that no religion, as that word is understood by the ordinary, reasonable person, shall be treated with contempt, mockery, scorn and ridicule."</w:t>
+        <w:t xml:space="preserve">sued, first in New York courts, which upheld the Board of Regents’ determination that the film was sacrilegious. New York’s highest court held that there was</w:t>
+      </w:r>
+      <w:r>
+        <w:t xml:space="preserve"> </w:t>
+      </w:r>
+      <w:r>
+        <w:t xml:space="preserve">“</w:t>
+      </w:r>
+      <w:r>
+        <w:t xml:space="preserve">nothing mysterious</w:t>
+      </w:r>
+      <w:r>
+        <w:t xml:space="preserve">”</w:t>
+      </w:r>
+      <w:r>
+        <w:t xml:space="preserve"> </w:t>
+      </w:r>
+      <w:r>
+        <w:t xml:space="preserve">about the law that gave New York the right to censor films, saying:</w:t>
+      </w:r>
+      <w:r>
+        <w:t xml:space="preserve"> </w:t>
+      </w:r>
+      <w:r>
+        <w:t xml:space="preserve">“</w:t>
+      </w:r>
+      <w:r>
+        <w:t xml:space="preserve">It is simply this: that no religion, as that word is understood by the ordinary, reasonable person, shall be treated with contempt, mockery, scorn and ridicule.</w:t>
+      </w:r>
+      <w:r>
+        <w:t xml:space="preserve">”</w:t>
       </w:r>
     </w:p>
     <w:p>
@@ -2133,7 +2586,55 @@
         <w:t xml:space="preserve"> </w:t>
       </w:r>
       <w:r>
-        <w:t xml:space="preserve">thirty-two years after the Court had declared movies to be "a business pure and simple" and not speech protected by the First Amendment, the Court finally decided not only that movies were speech protected by the First Amendment, but that any Board of censors trying to define "sacrilegious" would be "set adrift upon a boundless sea amid a myriad of conflicting currents of religious views, with no charts but those provided by the most vocal and powerful orthodoxies, New York cannot vest such unlimited restraining control over motion pictures in a censor."</w:t>
+        <w:t xml:space="preserve">thirty-two years after the Court had declared movies to be</w:t>
+      </w:r>
+      <w:r>
+        <w:t xml:space="preserve"> </w:t>
+      </w:r>
+      <w:r>
+        <w:t xml:space="preserve">“</w:t>
+      </w:r>
+      <w:r>
+        <w:t xml:space="preserve">a business pure and simple</w:t>
+      </w:r>
+      <w:r>
+        <w:t xml:space="preserve">”</w:t>
+      </w:r>
+      <w:r>
+        <w:t xml:space="preserve"> </w:t>
+      </w:r>
+      <w:r>
+        <w:t xml:space="preserve">and not speech protected by the First Amendment, the Court finally decided not only that movies were speech protected by the First Amendment, but that any Board of censors trying to define</w:t>
+      </w:r>
+      <w:r>
+        <w:t xml:space="preserve"> </w:t>
+      </w:r>
+      <w:r>
+        <w:t xml:space="preserve">“</w:t>
+      </w:r>
+      <w:r>
+        <w:t xml:space="preserve">sacrilegious</w:t>
+      </w:r>
+      <w:r>
+        <w:t xml:space="preserve">”</w:t>
+      </w:r>
+      <w:r>
+        <w:t xml:space="preserve"> </w:t>
+      </w:r>
+      <w:r>
+        <w:t xml:space="preserve">would be</w:t>
+      </w:r>
+      <w:r>
+        <w:t xml:space="preserve"> </w:t>
+      </w:r>
+      <w:r>
+        <w:t xml:space="preserve">“</w:t>
+      </w:r>
+      <w:r>
+        <w:t xml:space="preserve">set adrift upon a boundless sea amid a myriad of conflicting currents of religious views, with no charts but those provided by the most vocal and powerful orthodoxies, New York cannot vest such unlimited restraining control over motion pictures in a censor.</w:t>
+      </w:r>
+      <w:r>
+        <w:t xml:space="preserve">”</w:t>
       </w:r>
     </w:p>
     <w:p>
@@ -2141,7 +2642,43 @@
         <w:pStyle w:val="BodyText"/>
       </w:pPr>
       <w:r>
-        <w:t xml:space="preserve">The First Amendment sometimes "feels" powerful and protective enough to take for granted, but as Justice Oliver Wendell Holmes observered "We should be eternally vigilant against attempts to check the expression of opinions that we loathe." --Oliver Wendell Holmes</w:t>
+        <w:t xml:space="preserve">The First Amendment sometimes</w:t>
+      </w:r>
+      <w:r>
+        <w:t xml:space="preserve"> </w:t>
+      </w:r>
+      <w:r>
+        <w:t xml:space="preserve">“</w:t>
+      </w:r>
+      <w:r>
+        <w:t xml:space="preserve">feels</w:t>
+      </w:r>
+      <w:r>
+        <w:t xml:space="preserve">”</w:t>
+      </w:r>
+      <w:r>
+        <w:t xml:space="preserve"> </w:t>
+      </w:r>
+      <w:r>
+        <w:t xml:space="preserve">powerful and protective enough to take for granted, but as Justice Oliver Wendell Holmes observered</w:t>
+      </w:r>
+      <w:r>
+        <w:t xml:space="preserve"> </w:t>
+      </w:r>
+      <w:r>
+        <w:t xml:space="preserve">“</w:t>
+      </w:r>
+      <w:r>
+        <w:t xml:space="preserve">We should be eternally vigilant against attempts to check the expression of opinions that we loathe.</w:t>
+      </w:r>
+      <w:r>
+        <w:t xml:space="preserve">”</w:t>
+      </w:r>
+      <w:r>
+        <w:t xml:space="preserve"> </w:t>
+      </w:r>
+      <w:r>
+        <w:t xml:space="preserve">–Oliver Wendell Holmes</w:t>
       </w:r>
     </w:p>
     <w:p>
@@ -2157,7 +2694,6 @@
         <w:pStyle w:val="Heading4"/>
       </w:pPr>
       <w:bookmarkStart w:id="53" w:name="excerpts-from-the-burstyn-opinion"/>
-      <w:bookmarkEnd w:id="53"/>
       <w:r>
         <w:t xml:space="preserve">Excerpts from the</w:t>
       </w:r>
@@ -2176,6 +2712,7 @@
       <w:r>
         <w:t xml:space="preserve">opinion:</w:t>
       </w:r>
+      <w:bookmarkEnd w:id="53"/>
     </w:p>
     <w:p>
       <w:pPr>
@@ -2300,13 +2837,37 @@
         <w:t xml:space="preserve"> </w:t>
       </w:r>
       <w:r>
-        <w:t xml:space="preserve">Amendment, through the Fourteenth, secures to any form of "speech" or</w:t>
-      </w:r>
-      <w:r>
-        <w:t xml:space="preserve"> </w:t>
-      </w:r>
-      <w:r>
-        <w:t xml:space="preserve">"the press."</w:t>
+        <w:t xml:space="preserve">Amendment, through the Fourteenth, secures to any form of</w:t>
+      </w:r>
+      <w:r>
+        <w:t xml:space="preserve"> </w:t>
+      </w:r>
+      <w:r>
+        <w:t xml:space="preserve">“</w:t>
+      </w:r>
+      <w:r>
+        <w:t xml:space="preserve">speech</w:t>
+      </w:r>
+      <w:r>
+        <w:t xml:space="preserve">”</w:t>
+      </w:r>
+      <w:r>
+        <w:t xml:space="preserve"> </w:t>
+      </w:r>
+      <w:r>
+        <w:t xml:space="preserve">or</w:t>
+      </w:r>
+      <w:r>
+        <w:t xml:space="preserve"> </w:t>
+      </w:r>
+      <w:r>
+        <w:t xml:space="preserve">“</w:t>
+      </w:r>
+      <w:r>
+        <w:t xml:space="preserve">the press.</w:t>
+      </w:r>
+      <w:r>
+        <w:t xml:space="preserve">”</w:t>
       </w:r>
     </w:p>
     <w:p>
@@ -2374,7 +2935,7 @@
         <w:pStyle w:val="BlockText"/>
       </w:pPr>
       <w:r>
-        <w:t xml:space="preserve">The line between the informing and the entertaining is too elusive for the protection of that basic right [a free press]. Everyone is familiar with instances of propaganda through fiction. What is one man's amusement, teaches another's doctrine.</w:t>
+        <w:t xml:space="preserve">The line between the informing and the entertaining is too elusive for the protection of that basic right [a free press]. Everyone is familiar with instances of propaganda through fiction. What is one man’s amusement, teaches another’s doctrine.</w:t>
       </w:r>
     </w:p>
     <w:p>
@@ -2382,7 +2943,7 @@
         <w:pStyle w:val="FirstParagraph"/>
       </w:pPr>
       <w:r>
-        <w:t xml:space="preserve">It is urged that motion pictures do not fall within the First Amendment's aegis because their production, distribution, and exhibition is a large-scale business conducted for private profit. We cannot agree. That books, newspapers, and magazines are published and sold for profit does not prevent them from being a form of expression whose liberty is safeguarded by the First Amendment. We fail to see why operation for profit should have any different effect in the</w:t>
+        <w:t xml:space="preserve">It is urged that motion pictures do not fall within the First Amendment’s aegis because their production, distribution, and exhibition is a large-scale business conducted for private profit. We cannot agree. That books, newspapers, and magazines are published and sold for profit does not prevent them from being a form of expression whose liberty is safeguarded by the First Amendment. We fail to see why operation for profit should have any different effect in the</w:t>
       </w:r>
       <w:r>
         <w:t xml:space="preserve"> </w:t>
@@ -2526,7 +3087,7 @@
         <w:t xml:space="preserve"> </w:t>
       </w:r>
       <w:r>
-        <w:t xml:space="preserve">like the First Amendment's command, do not vary. Those principles, as</w:t>
+        <w:t xml:space="preserve">like the First Amendment’s command, do not vary. Those principles, as</w:t>
       </w:r>
       <w:r>
         <w:t xml:space="preserve"> </w:t>
@@ -2670,7 +3231,16 @@
         <w:t xml:space="preserve"> </w:t>
       </w:r>
       <w:r>
-        <w:t xml:space="preserve">protection. It was further stated that "the protection</w:t>
+        <w:t xml:space="preserve">protection. It was further stated that</w:t>
+      </w:r>
+      <w:r>
+        <w:t xml:space="preserve"> </w:t>
+      </w:r>
+      <w:r>
+        <w:t xml:space="preserve">“</w:t>
+      </w:r>
+      <w:r>
+        <w:t xml:space="preserve">the protection</w:t>
       </w:r>
       <w:r>
         <w:t xml:space="preserve"> </w:t>
@@ -2682,7 +3252,10 @@
         <w:t xml:space="preserve"> </w:t>
       </w:r>
       <w:r>
-        <w:t xml:space="preserve">limitation has been recognized only in exceptional cases."</w:t>
+        <w:t xml:space="preserve">limitation has been recognized only in exceptional cases.</w:t>
+      </w:r>
+      <w:r>
+        <w:t xml:space="preserve">”</w:t>
       </w:r>
       <w:r>
         <w:t xml:space="preserve"> </w:t>
@@ -2697,7 +3270,7 @@
         <w:t xml:space="preserve"> </w:t>
       </w:r>
       <w:r>
-        <w:t xml:space="preserve">at 716. In the light of the First Amendment's history and of the</w:t>
+        <w:t xml:space="preserve">at 716. In the light of the First Amendment’s history and of the</w:t>
       </w:r>
       <w:r>
         <w:t xml:space="preserve"> </w:t>
@@ -2726,13 +3299,40 @@
         <w:pStyle w:val="BodyText"/>
       </w:pPr>
       <w:r>
-        <w:t xml:space="preserve">New York's highest court says there is "nothing mysterious" about the</w:t>
-      </w:r>
-      <w:r>
-        <w:t xml:space="preserve"> </w:t>
-      </w:r>
-      <w:r>
-        <w:t xml:space="preserve">statutory provision applied in this case: "It is simply this: that no</w:t>
+        <w:t xml:space="preserve">New York’s highest court says there is</w:t>
+      </w:r>
+      <w:r>
+        <w:t xml:space="preserve"> </w:t>
+      </w:r>
+      <w:r>
+        <w:t xml:space="preserve">“</w:t>
+      </w:r>
+      <w:r>
+        <w:t xml:space="preserve">nothing mysterious</w:t>
+      </w:r>
+      <w:r>
+        <w:t xml:space="preserve">”</w:t>
+      </w:r>
+      <w:r>
+        <w:t xml:space="preserve"> </w:t>
+      </w:r>
+      <w:r>
+        <w:t xml:space="preserve">about the</w:t>
+      </w:r>
+      <w:r>
+        <w:t xml:space="preserve"> </w:t>
+      </w:r>
+      <w:r>
+        <w:t xml:space="preserve">statutory provision applied in this case:</w:t>
+      </w:r>
+      <w:r>
+        <w:t xml:space="preserve"> </w:t>
+      </w:r>
+      <w:r>
+        <w:t xml:space="preserve">“</w:t>
+      </w:r>
+      <w:r>
+        <w:t xml:space="preserve">It is simply this: that no</w:t>
       </w:r>
       <w:r>
         <w:t xml:space="preserve"> </w:t>
@@ -2750,7 +3350,16 @@
         <w:t xml:space="preserve"> </w:t>
       </w:r>
       <w:r>
-        <w:t xml:space="preserve">." This is far from the kind of narrow exception to</w:t>
+        <w:t xml:space="preserve">.</w:t>
+      </w:r>
+      <w:r>
+        <w:t xml:space="preserve">”</w:t>
+      </w:r>
+      <w:r>
+        <w:t xml:space="preserve"> </w:t>
+      </w:r>
+      <w:r>
+        <w:t xml:space="preserve">This is far from the kind of narrow exception to</w:t>
       </w:r>
       <w:r>
         <w:t xml:space="preserve"> </w:t>
@@ -2768,7 +3377,25 @@
         <w:t xml:space="preserve"> </w:t>
       </w:r>
       <w:r>
-        <w:t xml:space="preserve">apply the broad and all-inclusive definition of "sacrilegious" given by</w:t>
+        <w:t xml:space="preserve">apply the broad and all-inclusive definition of</w:t>
+      </w:r>
+      <w:r>
+        <w:t xml:space="preserve"> </w:t>
+      </w:r>
+      <w:r>
+        <w:t xml:space="preserve">“</w:t>
+      </w:r>
+      <w:r>
+        <w:t xml:space="preserve">sacrilegious</w:t>
+      </w:r>
+      <w:r>
+        <w:t xml:space="preserve">”</w:t>
+      </w:r>
+      <w:r>
+        <w:t xml:space="preserve"> </w:t>
+      </w:r>
+      <w:r>
+        <w:t xml:space="preserve">given by</w:t>
       </w:r>
       <w:r>
         <w:t xml:space="preserve"> </w:t>
@@ -2894,13 +3521,25 @@
         <w:t xml:space="preserve"> </w:t>
       </w:r>
       <w:r>
-        <w:t xml:space="preserve">"sacrilegious" test, in these or other respects, might raise substantial</w:t>
-      </w:r>
-      <w:r>
-        <w:t xml:space="preserve"> </w:t>
-      </w:r>
-      <w:r>
-        <w:t xml:space="preserve">questions under the First Amendment's guaranty of separate church and</w:t>
+        <w:t xml:space="preserve">“</w:t>
+      </w:r>
+      <w:r>
+        <w:t xml:space="preserve">sacrilegious</w:t>
+      </w:r>
+      <w:r>
+        <w:t xml:space="preserve">”</w:t>
+      </w:r>
+      <w:r>
+        <w:t xml:space="preserve"> </w:t>
+      </w:r>
+      <w:r>
+        <w:t xml:space="preserve">test, in these or other respects, might raise substantial</w:t>
+      </w:r>
+      <w:r>
+        <w:t xml:space="preserve"> </w:t>
+      </w:r>
+      <w:r>
+        <w:t xml:space="preserve">questions under the First Amendment’s guaranty of separate church and</w:t>
       </w:r>
       <w:r>
         <w:t xml:space="preserve"> </w:t>
@@ -2956,7 +3595,25 @@
         <w:pStyle w:val="BodyText"/>
       </w:pPr>
       <w:r>
-        <w:t xml:space="preserve">Since the term "sacrilegious" is the sole standard under attack here, it</w:t>
+        <w:t xml:space="preserve">Since the term</w:t>
+      </w:r>
+      <w:r>
+        <w:t xml:space="preserve"> </w:t>
+      </w:r>
+      <w:r>
+        <w:t xml:space="preserve">“</w:t>
+      </w:r>
+      <w:r>
+        <w:t xml:space="preserve">sacrilegious</w:t>
+      </w:r>
+      <w:r>
+        <w:t xml:space="preserve">”</w:t>
+      </w:r>
+      <w:r>
+        <w:t xml:space="preserve"> </w:t>
+      </w:r>
+      <w:r>
+        <w:t xml:space="preserve">is the sole standard under attack here, it</w:t>
       </w:r>
       <w:r>
         <w:t xml:space="preserve"> </w:t>
@@ -2992,7 +3649,19 @@
         <w:t xml:space="preserve"> </w:t>
       </w:r>
       <w:r>
-        <w:t xml:space="preserve">a film on the basis of a censor's conclusion that it is "sacrilegious."</w:t>
+        <w:t xml:space="preserve">a film on the basis of a censor’s conclusion that it is</w:t>
+      </w:r>
+      <w:r>
+        <w:t xml:space="preserve"> </w:t>
+      </w:r>
+      <w:r>
+        <w:t xml:space="preserve">“</w:t>
+      </w:r>
+      <w:r>
+        <w:t xml:space="preserve">sacrilegious.</w:t>
+      </w:r>
+      <w:r>
+        <w:t xml:space="preserve">”</w:t>
       </w:r>
     </w:p>
     <w:p>
@@ -3011,10 +3680,10 @@
         <w:pStyle w:val="Heading3"/>
       </w:pPr>
       <w:bookmarkStart w:id="58" w:name="categories-of-unprotected-speech"/>
+      <w:r>
+        <w:t xml:space="preserve">Categories of Unprotected Speech</w:t>
+      </w:r>
       <w:bookmarkEnd w:id="58"/>
-      <w:r>
-        <w:t xml:space="preserve">Categories of Unprotected Speech</w:t>
-      </w:r>
     </w:p>
     <w:p>
       <w:pPr>
@@ -3050,23 +3719,23 @@
         <w:pStyle w:val="Heading3"/>
       </w:pPr>
       <w:bookmarkStart w:id="59" w:name="chaplinsky-v.-new-hampshire"/>
-      <w:bookmarkEnd w:id="59"/>
       <w:r>
         <w:rPr>
           <w:i/>
         </w:rPr>
         <w:t xml:space="preserve">Chaplinsky v. New Hampshire</w:t>
       </w:r>
+      <w:bookmarkEnd w:id="59"/>
     </w:p>
     <w:p>
       <w:pPr>
         <w:pStyle w:val="Heading6"/>
       </w:pPr>
       <w:bookmarkStart w:id="60" w:name="u.s.-supreme-court-1942"/>
+      <w:r>
+        <w:t xml:space="preserve">U.S. Supreme Court (1942)</w:t>
+      </w:r>
       <w:bookmarkEnd w:id="60"/>
-      <w:r>
-        <w:t xml:space="preserve">U.S. Supreme Court (1942)</w:t>
-      </w:r>
     </w:p>
     <w:p>
       <w:pPr>
@@ -3130,7 +3799,43 @@
         <w:pStyle w:val="FirstParagraph"/>
       </w:pPr>
       <w:r>
-        <w:t xml:space="preserve">In late 1941, Walter Chaplinsky, a Jehovah's Witness, was preaching on a public sidewalk in downtown Rochester, New Hampshire. It was a busy Saturday afternoon, and Chaplinsky was passing out pamphlets and railing against organized religion, calling it a "racket." People complained to City Marshal Bowering, who responded by saying that Chaplinsky was "lawfully engaged." But Marshal Bowering also warned Chaplinsky that the crowd was getting restless.</w:t>
+        <w:t xml:space="preserve">In late 1941, Walter Chaplinsky, a Jehovah’s Witness, was preaching on a public sidewalk in downtown Rochester, New Hampshire. It was a busy Saturday afternoon, and Chaplinsky was passing out pamphlets and railing against organized religion, calling it a</w:t>
+      </w:r>
+      <w:r>
+        <w:t xml:space="preserve"> </w:t>
+      </w:r>
+      <w:r>
+        <w:t xml:space="preserve">“</w:t>
+      </w:r>
+      <w:r>
+        <w:t xml:space="preserve">racket.</w:t>
+      </w:r>
+      <w:r>
+        <w:t xml:space="preserve">”</w:t>
+      </w:r>
+      <w:r>
+        <w:t xml:space="preserve"> </w:t>
+      </w:r>
+      <w:r>
+        <w:t xml:space="preserve">People complained to City Marshal Bowering, who responded by saying that Chaplinsky was</w:t>
+      </w:r>
+      <w:r>
+        <w:t xml:space="preserve"> </w:t>
+      </w:r>
+      <w:r>
+        <w:t xml:space="preserve">“</w:t>
+      </w:r>
+      <w:r>
+        <w:t xml:space="preserve">lawfully engaged.</w:t>
+      </w:r>
+      <w:r>
+        <w:t xml:space="preserve">”</w:t>
+      </w:r>
+      <w:r>
+        <w:t xml:space="preserve"> </w:t>
+      </w:r>
+      <w:r>
+        <w:t xml:space="preserve">But Marshal Bowering also warned Chaplinsky that the crowd was getting restless.</w:t>
       </w:r>
     </w:p>
     <w:p>
@@ -3200,7 +3905,25 @@
         <w:pStyle w:val="FirstParagraph"/>
       </w:pPr>
       <w:r>
-        <w:t xml:space="preserve">Chaplinsky appealed all the way to the Supreme Court, claiming that the law was "vague" and that it infringed upon his First Amendment and Fourteenth Amendment rights to free speech.</w:t>
+        <w:t xml:space="preserve">Chaplinsky appealed all the way to the Supreme Court, claiming that the law was</w:t>
+      </w:r>
+      <w:r>
+        <w:t xml:space="preserve"> </w:t>
+      </w:r>
+      <w:r>
+        <w:t xml:space="preserve">“</w:t>
+      </w:r>
+      <w:r>
+        <w:t xml:space="preserve">vague</w:t>
+      </w:r>
+      <w:r>
+        <w:t xml:space="preserve">”</w:t>
+      </w:r>
+      <w:r>
+        <w:t xml:space="preserve"> </w:t>
+      </w:r>
+      <w:r>
+        <w:t xml:space="preserve">and that it infringed upon his First Amendment and Fourteenth Amendment rights to free speech.</w:t>
       </w:r>
     </w:p>
     <w:p>
@@ -3208,7 +3931,7 @@
         <w:pStyle w:val="BodyText"/>
       </w:pPr>
       <w:r>
-        <w:t xml:space="preserve">Justice Murphy, writing for a unanimous court, upheld Chaplinsky's conviction under the statute and crafted one of the most widely quoted paragraphs in First Amendment jurisprudence, often cited in cases where the first amendment speaker is about to lose the case:</w:t>
+        <w:t xml:space="preserve">Justice Murphy, writing for a unanimous court, upheld Chaplinsky’s conviction under the statute and crafted one of the most widely quoted paragraphs in First Amendment jurisprudence, often cited in cases where the first amendment speaker is about to lose the case:</w:t>
       </w:r>
     </w:p>
     <w:p>
@@ -3216,7 +3939,25 @@
         <w:pStyle w:val="BlockText"/>
       </w:pPr>
       <w:r>
-        <w:t xml:space="preserve">The right of free speech is not absolute at all times and under all circumstances. There are certain well-defined and narrowly limited classes of speech, the prevention and punishment of which have never been thought to raise any Constitutional problem. These include the lewd and obscene, the profane, the libelous, and the insulting or "fighting" words---those which by their very utterance inflict injury or tend to incite an immediate breach of the peace. It has been well observed that such utterances are no essential part of any exposition of ideas, and are of such slight social value as a step to truth that any benefit that may be derived from them is clearly outweighed by the social interest in order and morality. Resort to epithets or personal abuse is not in any proper sense communication of information or opinion safeguarded by the Constitution, and its punishment as a criminal act would raise no question under that instrument.</w:t>
+        <w:t xml:space="preserve">The right of free speech is not absolute at all times and under all circumstances. There are certain well-defined and narrowly limited classes of speech, the prevention and punishment of which have never been thought to raise any Constitutional problem. These include the lewd and obscene, the profane, the libelous, and the insulting or</w:t>
+      </w:r>
+      <w:r>
+        <w:t xml:space="preserve"> </w:t>
+      </w:r>
+      <w:r>
+        <w:t xml:space="preserve">“</w:t>
+      </w:r>
+      <w:r>
+        <w:t xml:space="preserve">fighting</w:t>
+      </w:r>
+      <w:r>
+        <w:t xml:space="preserve">”</w:t>
+      </w:r>
+      <w:r>
+        <w:t xml:space="preserve"> </w:t>
+      </w:r>
+      <w:r>
+        <w:t xml:space="preserve">words—those which by their very utterance inflict injury or tend to incite an immediate breach of the peace. It has been well observed that such utterances are no essential part of any exposition of ideas, and are of such slight social value as a step to truth that any benefit that may be derived from them is clearly outweighed by the social interest in order and morality. Resort to epithets or personal abuse is not in any proper sense communication of information or opinion safeguarded by the Constitution, and its punishment as a criminal act would raise no question under that instrument.</w:t>
       </w:r>
     </w:p>
     <w:p>
@@ -3224,23 +3965,59 @@
         <w:pStyle w:val="Heading2"/>
       </w:pPr>
       <w:bookmarkStart w:id="64" w:name="unprotected-speech"/>
+      <w:r>
+        <w:t xml:space="preserve">Unprotected Speech</w:t>
+      </w:r>
       <w:bookmarkEnd w:id="64"/>
-      <w:r>
-        <w:t xml:space="preserve">Unprotected Speech</w:t>
-      </w:r>
     </w:p>
     <w:p>
       <w:pPr>
         <w:pStyle w:val="FirstParagraph"/>
       </w:pPr>
       <w:r>
-        <w:t xml:space="preserve">Some call this a "two-tier" or "category" approach to the First Amendment,</w:t>
-      </w:r>
-      <w:r>
-        <w:t xml:space="preserve"> </w:t>
-      </w:r>
-      <w:r>
-        <w:t xml:space="preserve">meaning, some speech is protected by the First Amendment and some isn't.</w:t>
+        <w:t xml:space="preserve">Some call this a</w:t>
+      </w:r>
+      <w:r>
+        <w:t xml:space="preserve"> </w:t>
+      </w:r>
+      <w:r>
+        <w:t xml:space="preserve">“</w:t>
+      </w:r>
+      <w:r>
+        <w:t xml:space="preserve">two-tier</w:t>
+      </w:r>
+      <w:r>
+        <w:t xml:space="preserve">”</w:t>
+      </w:r>
+      <w:r>
+        <w:t xml:space="preserve"> </w:t>
+      </w:r>
+      <w:r>
+        <w:t xml:space="preserve">or</w:t>
+      </w:r>
+      <w:r>
+        <w:t xml:space="preserve"> </w:t>
+      </w:r>
+      <w:r>
+        <w:t xml:space="preserve">“</w:t>
+      </w:r>
+      <w:r>
+        <w:t xml:space="preserve">category</w:t>
+      </w:r>
+      <w:r>
+        <w:t xml:space="preserve">”</w:t>
+      </w:r>
+      <w:r>
+        <w:t xml:space="preserve"> </w:t>
+      </w:r>
+      <w:r>
+        <w:t xml:space="preserve">approach to the First Amendment,</w:t>
+      </w:r>
+      <w:r>
+        <w:t xml:space="preserve"> </w:t>
+      </w:r>
+      <w:r>
+        <w:t xml:space="preserve">meaning, some speech is protected by the First Amendment and some isn’t.</w:t>
       </w:r>
       <w:r>
         <w:t xml:space="preserve"> </w:t>
@@ -3273,7 +4050,37 @@
         <w:t xml:space="preserve"> </w:t>
       </w:r>
       <w:r>
-        <w:t xml:space="preserve">that not all speech is valuable or "essential" to the "exposition of ideas,"</w:t>
+        <w:t xml:space="preserve">that not all speech is valuable or</w:t>
+      </w:r>
+      <w:r>
+        <w:t xml:space="preserve"> </w:t>
+      </w:r>
+      <w:r>
+        <w:t xml:space="preserve">“</w:t>
+      </w:r>
+      <w:r>
+        <w:t xml:space="preserve">essential</w:t>
+      </w:r>
+      <w:r>
+        <w:t xml:space="preserve">”</w:t>
+      </w:r>
+      <w:r>
+        <w:t xml:space="preserve"> </w:t>
+      </w:r>
+      <w:r>
+        <w:t xml:space="preserve">to the</w:t>
+      </w:r>
+      <w:r>
+        <w:t xml:space="preserve"> </w:t>
+      </w:r>
+      <w:r>
+        <w:t xml:space="preserve">“</w:t>
+      </w:r>
+      <w:r>
+        <w:t xml:space="preserve">exposition of ideas,</w:t>
+      </w:r>
+      <w:r>
+        <w:t xml:space="preserve">”</w:t>
       </w:r>
       <w:r>
         <w:t xml:space="preserve"> </w:t>
@@ -3305,13 +4112,31 @@
         <w:t xml:space="preserve"> </w:t>
       </w:r>
       <w:r>
-        <w:t xml:space="preserve">but as we'll soon see the current Roberts Court</w:t>
-      </w:r>
-      <w:r>
-        <w:t xml:space="preserve"> </w:t>
-      </w:r>
-      <w:r>
-        <w:t xml:space="preserve">is not receptive to legislatures adding "new" categories of unprotected speech,</w:t>
+        <w:t xml:space="preserve">but as we’ll soon see the current Roberts Court</w:t>
+      </w:r>
+      <w:r>
+        <w:t xml:space="preserve"> </w:t>
+      </w:r>
+      <w:r>
+        <w:t xml:space="preserve">is not receptive to legislatures adding</w:t>
+      </w:r>
+      <w:r>
+        <w:t xml:space="preserve"> </w:t>
+      </w:r>
+      <w:r>
+        <w:t xml:space="preserve">“</w:t>
+      </w:r>
+      <w:r>
+        <w:t xml:space="preserve">new</w:t>
+      </w:r>
+      <w:r>
+        <w:t xml:space="preserve">”</w:t>
+      </w:r>
+      <w:r>
+        <w:t xml:space="preserve"> </w:t>
+      </w:r>
+      <w:r>
+        <w:t xml:space="preserve">categories of unprotected speech,</w:t>
       </w:r>
       <w:r>
         <w:t xml:space="preserve"> </w:t>
@@ -3393,7 +4218,7 @@
         <w:pStyle w:val="BlockText"/>
       </w:pPr>
       <w:r>
-        <w:t xml:space="preserve">Holocaust denial and inciting racial hatred are crimes in Germany and it doesn't matter if they're posted on Facebook or uttered out in the public on the market square.</w:t>
+        <w:t xml:space="preserve">Holocaust denial and inciting racial hatred are crimes in Germany and it doesn’t matter if they’re posted on Facebook or uttered out in the public on the market square.</w:t>
       </w:r>
     </w:p>
     <w:p>
@@ -3401,7 +4226,7 @@
         <w:pStyle w:val="BlockText"/>
       </w:pPr>
       <w:r>
-        <w:t xml:space="preserve">---</w:t>
+        <w:t xml:space="preserve">—</w:t>
       </w:r>
       <w:hyperlink r:id="rId67">
         <w:r>
@@ -3452,7 +4277,25 @@
         <w:t xml:space="preserve"> </w:t>
       </w:r>
       <w:r>
-        <w:t xml:space="preserve">that is "degrading or dehumanizing" to women may be prohibited</w:t>
+        <w:t xml:space="preserve">that is</w:t>
+      </w:r>
+      <w:r>
+        <w:t xml:space="preserve"> </w:t>
+      </w:r>
+      <w:r>
+        <w:t xml:space="preserve">“</w:t>
+      </w:r>
+      <w:r>
+        <w:t xml:space="preserve">degrading or dehumanizing</w:t>
+      </w:r>
+      <w:r>
+        <w:t xml:space="preserve">”</w:t>
+      </w:r>
+      <w:r>
+        <w:t xml:space="preserve"> </w:t>
+      </w:r>
+      <w:r>
+        <w:t xml:space="preserve">to women may be prohibited</w:t>
       </w:r>
       <w:r>
         <w:t xml:space="preserve"> </w:t>
@@ -3558,7 +4401,19 @@
         <w:t xml:space="preserve"> </w:t>
       </w:r>
       <w:r>
-        <w:t xml:space="preserve">Both involve SPEECH, but the U.S. Supreme Court</w:t>
+        <w:t xml:space="preserve">Both involve</w:t>
+      </w:r>
+      <w:r>
+        <w:t xml:space="preserve"> </w:t>
+      </w:r>
+      <w:r>
+        <w:rPr>
+          <w:i/>
+        </w:rPr>
+        <w:t xml:space="preserve">speech</w:t>
+      </w:r>
+      <w:r>
+        <w:t xml:space="preserve">, but the U.S. Supreme Court</w:t>
       </w:r>
       <w:r>
         <w:t xml:space="preserve"> </w:t>
@@ -3570,7 +4425,25 @@
         <w:t xml:space="preserve"> </w:t>
       </w:r>
       <w:r>
-        <w:t xml:space="preserve">Child porn and disclosing classified information therefore are both categories of "unprotected speech," meaning the government can fine you or send you to prison for engaging in them.</w:t>
+        <w:t xml:space="preserve">Child porn and disclosing classified information therefore are both categories of</w:t>
+      </w:r>
+      <w:r>
+        <w:t xml:space="preserve"> </w:t>
+      </w:r>
+      <w:r>
+        <w:t xml:space="preserve">“</w:t>
+      </w:r>
+      <w:r>
+        <w:t xml:space="preserve">unprotected speech,</w:t>
+      </w:r>
+      <w:r>
+        <w:t xml:space="preserve">”</w:t>
+      </w:r>
+      <w:r>
+        <w:t xml:space="preserve"> </w:t>
+      </w:r>
+      <w:r>
+        <w:t xml:space="preserve">meaning the government can fine you or send you to prison for engaging in them.</w:t>
       </w:r>
       <w:r>
         <w:t xml:space="preserve"> </w:t>
@@ -3589,10 +4462,10 @@
         <w:pStyle w:val="Heading4"/>
       </w:pPr>
       <w:bookmarkStart w:id="74" w:name="totally-optional-reading"/>
+      <w:r>
+        <w:t xml:space="preserve">Totally Optional Reading</w:t>
+      </w:r>
       <w:bookmarkEnd w:id="74"/>
-      <w:r>
-        <w:t xml:space="preserve">Totally Optional Reading</w:t>
-      </w:r>
     </w:p>
     <w:p>
       <w:pPr>
@@ -3607,7 +4480,31 @@
           <w:rPr>
             <w:rStyle w:val="Hyperlink"/>
           </w:rPr>
-          <w:t xml:space="preserve">Eugene Volokh on the meaning of "Congress shall make no law . . ."</w:t>
+          <w:t xml:space="preserve">Eugene Volokh on the meaning of</w:t>
+        </w:r>
+        <w:r>
+          <w:rPr>
+            <w:rStyle w:val="Hyperlink"/>
+          </w:rPr>
+          <w:t xml:space="preserve"> </w:t>
+        </w:r>
+        <w:r>
+          <w:rPr>
+            <w:rStyle w:val="Hyperlink"/>
+          </w:rPr>
+          <w:t xml:space="preserve">“</w:t>
+        </w:r>
+        <w:r>
+          <w:rPr>
+            <w:rStyle w:val="Hyperlink"/>
+          </w:rPr>
+          <w:t xml:space="preserve">Congress shall make no law . . .</w:t>
+        </w:r>
+        <w:r>
+          <w:rPr>
+            <w:rStyle w:val="Hyperlink"/>
+          </w:rPr>
+          <w:t xml:space="preserve">”</w:t>
         </w:r>
       </w:hyperlink>
       <w:r>
@@ -3688,7 +4585,19 @@
           <w:rPr>
             <w:rStyle w:val="Hyperlink"/>
           </w:rPr>
-          <w:t xml:space="preserve">"The Most Powerful Dissent in American History"</w:t>
+          <w:t xml:space="preserve">“</w:t>
+        </w:r>
+        <w:r>
+          <w:rPr>
+            <w:rStyle w:val="Hyperlink"/>
+          </w:rPr>
+          <w:t xml:space="preserve">The Most Powerful Dissent in American History</w:t>
+        </w:r>
+        <w:r>
+          <w:rPr>
+            <w:rStyle w:val="Hyperlink"/>
+          </w:rPr>
+          <w:t xml:space="preserve">”</w:t>
         </w:r>
       </w:hyperlink>
       <w:r>
@@ -3724,7 +4633,55 @@
           <w:rPr>
             <w:rStyle w:val="Hyperlink"/>
           </w:rPr>
-          <w:t xml:space="preserve">"It's Time to Stop Using the 'Fire in a Crowded Theater' Quote"</w:t>
+          <w:t xml:space="preserve">“</w:t>
+        </w:r>
+        <w:r>
+          <w:rPr>
+            <w:rStyle w:val="Hyperlink"/>
+          </w:rPr>
+          <w:t xml:space="preserve">It’s Time to Stop Using the</w:t>
+        </w:r>
+        <w:r>
+          <w:rPr>
+            <w:rStyle w:val="Hyperlink"/>
+          </w:rPr>
+          <w:t xml:space="preserve"> </w:t>
+        </w:r>
+        <w:r>
+          <w:rPr>
+            <w:rStyle w:val="Hyperlink"/>
+          </w:rPr>
+          <w:t xml:space="preserve">‘</w:t>
+        </w:r>
+        <w:r>
+          <w:rPr>
+            <w:rStyle w:val="Hyperlink"/>
+          </w:rPr>
+          <w:t xml:space="preserve">Fire in a Crowded Theater</w:t>
+        </w:r>
+        <w:r>
+          <w:rPr>
+            <w:rStyle w:val="Hyperlink"/>
+          </w:rPr>
+          <w:t xml:space="preserve">’</w:t>
+        </w:r>
+        <w:r>
+          <w:rPr>
+            <w:rStyle w:val="Hyperlink"/>
+          </w:rPr>
+          <w:t xml:space="preserve"> </w:t>
+        </w:r>
+        <w:r>
+          <w:rPr>
+            <w:rStyle w:val="Hyperlink"/>
+          </w:rPr>
+          <w:t xml:space="preserve">Quote</w:t>
+        </w:r>
+        <w:r>
+          <w:rPr>
+            <w:rStyle w:val="Hyperlink"/>
+          </w:rPr>
+          <w:t xml:space="preserve">”</w:t>
         </w:r>
       </w:hyperlink>
       <w:r>
@@ -3787,7 +4744,31 @@
           <w:rPr>
             <w:rStyle w:val="Hyperlink"/>
           </w:rPr>
-          <w:t xml:space="preserve">Even Speech We Hate Should Be Free Those who want to limit freedom of speech are misusing Oliver Wendell Holmes's famous 1919 line about ‘shouting fire in a theater’</w:t>
+          <w:t xml:space="preserve">Even Speech We Hate Should Be Free Those who want to limit freedom of speech are misusing Oliver Wendell Holmes’s famous 1919 line about</w:t>
+        </w:r>
+        <w:r>
+          <w:rPr>
+            <w:rStyle w:val="Hyperlink"/>
+          </w:rPr>
+          <w:t xml:space="preserve"> </w:t>
+        </w:r>
+        <w:r>
+          <w:rPr>
+            <w:rStyle w:val="Hyperlink"/>
+          </w:rPr>
+          <w:t xml:space="preserve">‘</w:t>
+        </w:r>
+        <w:r>
+          <w:rPr>
+            <w:rStyle w:val="Hyperlink"/>
+          </w:rPr>
+          <w:t xml:space="preserve">shouting fire in a theater</w:t>
+        </w:r>
+        <w:r>
+          <w:rPr>
+            <w:rStyle w:val="Hyperlink"/>
+          </w:rPr>
+          <w:t xml:space="preserve">’</w:t>
         </w:r>
       </w:hyperlink>
     </w:p>
@@ -3809,7 +4790,7 @@
         </w:r>
       </w:hyperlink>
       <w:r>
-        <w:t xml:space="preserve">, BY Kelefa Sanneh.</w:t>
+        <w:t xml:space="preserve">, by Kelefa Sanneh.</w:t>
       </w:r>
     </w:p>
     <w:p>
@@ -3842,7 +4823,43 @@
           <w:rPr>
             <w:rStyle w:val="Hyperlink"/>
           </w:rPr>
-          <w:t xml:space="preserve">Highest criminal court in Texas strikes down "improper photography" statute</w:t>
+          <w:t xml:space="preserve">Highest criminal court in Texas strikes down</w:t>
+        </w:r>
+        <w:r>
+          <w:rPr>
+            <w:rStyle w:val="Hyperlink"/>
+          </w:rPr>
+          <w:t xml:space="preserve"> </w:t>
+        </w:r>
+        <w:r>
+          <w:rPr>
+            <w:rStyle w:val="Hyperlink"/>
+          </w:rPr>
+          <w:t xml:space="preserve">“</w:t>
+        </w:r>
+        <w:r>
+          <w:rPr>
+            <w:rStyle w:val="Hyperlink"/>
+          </w:rPr>
+          <w:t xml:space="preserve">improper photography</w:t>
+        </w:r>
+        <w:r>
+          <w:rPr>
+            <w:rStyle w:val="Hyperlink"/>
+          </w:rPr>
+          <w:t xml:space="preserve">”</w:t>
+        </w:r>
+        <w:r>
+          <w:rPr>
+            <w:rStyle w:val="Hyperlink"/>
+          </w:rPr>
+          <w:t xml:space="preserve"> </w:t>
+        </w:r>
+        <w:r>
+          <w:rPr>
+            <w:rStyle w:val="Hyperlink"/>
+          </w:rPr>
+          <w:t xml:space="preserve">statute</w:t>
         </w:r>
       </w:hyperlink>
     </w:p>
@@ -3851,10 +4868,10 @@
         <w:pStyle w:val="Heading3"/>
       </w:pPr>
       <w:bookmarkStart w:id="84" w:name="referencefootnote-cases"/>
+      <w:r>
+        <w:t xml:space="preserve">Reference/Footnote Cases</w:t>
+      </w:r>
       <w:bookmarkEnd w:id="84"/>
-      <w:r>
-        <w:t xml:space="preserve">Reference/Footnote Cases</w:t>
-      </w:r>
     </w:p>
     <w:p>
       <w:pPr>
@@ -3878,7 +4895,7 @@
             <w:i/>
             <w:rStyle w:val="Hyperlink"/>
           </w:rPr>
-          <w:t xml:space="preserve">Yahoo! Inc. v. La Ligue Contre Le Racisme et l’antisemitisme (LICRA),</w:t>
+          <w:t xml:space="preserve">Yahoo! Inc. v. La Ligue Contre Le Racisme et l’antisemitisme (LICRA),</w:t>
         </w:r>
       </w:hyperlink>
       <w:r>
@@ -3916,11 +4933,11 @@
             <w:i/>
             <w:rStyle w:val="Hyperlink"/>
           </w:rPr>
-          <w:t xml:space="preserve">Joseph Burstyn, Inc. v. Wilson</w:t>
+          <w:t xml:space="preserve">Joseph Burstyn, Inc. v. Wilson</w:t>
         </w:r>
       </w:hyperlink>
       <w:r>
-        <w:t xml:space="preserve">, 343 U.S. 495 (1952) 72 S.Ct. 777, 96 L.Ed. 1098, 1 Media L. Rep. 1357.</w:t>
+        <w:t xml:space="preserve">, 343 U.S. 495 (1952) 72 S.Ct. 777, 96 L.Ed. 1098, 1 Media L. Rep. 1357.</w:t>
       </w:r>
       <w:r>
         <w:t xml:space="preserve"> </w:t>
@@ -3986,7 +5003,7 @@
             <w:i/>
             <w:rStyle w:val="Hyperlink"/>
           </w:rPr>
-          <w:t xml:space="preserve">New York Times Co. v. Sullivan</w:t>
+          <w:t xml:space="preserve">New York Times Co. v. Sullivan</w:t>
         </w:r>
       </w:hyperlink>
       <w:r>
@@ -4162,10 +5179,10 @@
         <w:pStyle w:val="Heading3"/>
       </w:pPr>
       <w:bookmarkStart w:id="95" w:name="changelog"/>
+      <w:r>
+        <w:t xml:space="preserve">Changelog</w:t>
+      </w:r>
       <w:bookmarkEnd w:id="95"/>
-      <w:r>
-        <w:t xml:space="preserve">Changelog</w:t>
-      </w:r>
     </w:p>
     <w:p>
       <w:pPr>
@@ -4176,12 +5193,16 @@
         </w:numPr>
       </w:pPr>
       <w:r>
-        <w:t xml:space="preserve">Version 1.1 - 28-Aug-2015</w:t>
+        <w:t xml:space="preserve">Version 1.0 - 01-Jan-2018</w:t>
       </w:r>
     </w:p>
     <w:sectPr/>
   </w:body>
 </w:document>
+</file>
+
+<file path=word/comments.xml><?xml version="1.0" encoding="utf-8"?>
+<w:comments xmlns:w="http://schemas.openxmlformats.org/wordprocessingml/2006/main" xmlns:m="http://schemas.openxmlformats.org/officeDocument/2006/math" xmlns:r="http://schemas.openxmlformats.org/officeDocument/2006/relationships" xmlns:o="urn:schemas-microsoft-com:office:office" xmlns:v="urn:schemas-microsoft-com:vml" xmlns:w10="urn:schemas-microsoft-com:office:word" xmlns:a="http://schemas.openxmlformats.org/drawingml/2006/main" xmlns:pic="http://schemas.openxmlformats.org/drawingml/2006/picture" xmlns:wp="http://schemas.openxmlformats.org/drawingml/2006/wordprocessingDrawing"/>
 </file>
 
 <file path=word/footnotes.xml><?xml version="1.0" encoding="utf-8"?>
@@ -4205,8 +5226,8 @@
 
 <file path=word/numbering.xml><?xml version="1.0" encoding="utf-8"?>
 <w:numbering xmlns:w="http://schemas.openxmlformats.org/wordprocessingml/2006/main">
-  <w:abstractNum w:abstractNumId="0">
-    <w:nsid w:val="e17f69ba"/>
+  <w:abstractNum w:abstractNumId="990">
+    <w:nsid w:val="170cd2de"/>
     <w:multiLevelType w:val="multilevel"/>
     <w:lvl w:ilvl="0">
       <w:numFmt w:val="bullet"/>
@@ -4285,9 +5306,31 @@
         <w:ind w:left="4800" w:hanging="480"/>
       </w:pPr>
     </w:lvl>
+    <w:lvl w:ilvl="7">
+      <w:numFmt w:val="bullet"/>
+      <w:lvlText w:val=" "/>
+      <w:lvlJc w:val="left"/>
+      <w:pPr>
+        <w:tabs>
+          <w:tab w:val="num" w:pos="5040"/>
+        </w:tabs>
+        <w:ind w:left="5520" w:hanging="480"/>
+      </w:pPr>
+    </w:lvl>
+    <w:lvl w:ilvl="8">
+      <w:numFmt w:val="bullet"/>
+      <w:lvlText w:val=" "/>
+      <w:lvlJc w:val="left"/>
+      <w:pPr>
+        <w:tabs>
+          <w:tab w:val="num" w:pos="5760"/>
+        </w:tabs>
+        <w:ind w:left="6240" w:hanging="480"/>
+      </w:pPr>
+    </w:lvl>
   </w:abstractNum>
   <w:abstractNum w:abstractNumId="990">
-    <w:nsid w:val="37be0518"/>
+    <w:nsid w:val="751b4a1b"/>
     <w:multiLevelType w:val="multilevel"/>
     <w:lvl w:ilvl="0">
       <w:numFmt w:val="bullet"/>
@@ -4366,9 +5409,31 @@
         <w:ind w:left="4800" w:hanging="480"/>
       </w:pPr>
     </w:lvl>
+    <w:lvl w:ilvl="7">
+      <w:numFmt w:val="bullet"/>
+      <w:lvlText w:val=" "/>
+      <w:lvlJc w:val="left"/>
+      <w:pPr>
+        <w:tabs>
+          <w:tab w:val="num" w:pos="5040"/>
+        </w:tabs>
+        <w:ind w:left="5520" w:hanging="480"/>
+      </w:pPr>
+    </w:lvl>
+    <w:lvl w:ilvl="8">
+      <w:numFmt w:val="bullet"/>
+      <w:lvlText w:val=" "/>
+      <w:lvlJc w:val="left"/>
+      <w:pPr>
+        <w:tabs>
+          <w:tab w:val="num" w:pos="5760"/>
+        </w:tabs>
+        <w:ind w:left="6240" w:hanging="480"/>
+      </w:pPr>
+    </w:lvl>
   </w:abstractNum>
   <w:abstractNum w:abstractNumId="991">
-    <w:nsid w:val="7790e60c"/>
+    <w:nsid w:val="607925f5"/>
     <w:multiLevelType w:val="multilevel"/>
     <w:lvl w:ilvl="0">
       <w:numFmt w:val="bullet"/>
@@ -4447,9 +5512,31 @@
         <w:ind w:left="4800" w:hanging="480"/>
       </w:pPr>
     </w:lvl>
+    <w:lvl w:ilvl="7">
+      <w:numFmt w:val="bullet"/>
+      <w:lvlText w:val="–"/>
+      <w:lvlJc w:val="left"/>
+      <w:pPr>
+        <w:tabs>
+          <w:tab w:val="num" w:pos="5040"/>
+        </w:tabs>
+        <w:ind w:left="5520" w:hanging="480"/>
+      </w:pPr>
+    </w:lvl>
+    <w:lvl w:ilvl="8">
+      <w:numFmt w:val="bullet"/>
+      <w:lvlText w:val="•"/>
+      <w:lvlJc w:val="left"/>
+      <w:pPr>
+        <w:tabs>
+          <w:tab w:val="num" w:pos="5760"/>
+        </w:tabs>
+        <w:ind w:left="6240" w:hanging="480"/>
+      </w:pPr>
+    </w:lvl>
   </w:abstractNum>
   <w:abstractNum w:abstractNumId="99411">
-    <w:nsid w:val="d725a7d1"/>
+    <w:nsid w:val="356c2d67"/>
     <w:multiLevelType w:val="multilevel"/>
     <w:lvl w:ilvl="0">
       <w:start w:val="1"/>
@@ -4535,9 +5622,33 @@
         <w:ind w:left="4800" w:hanging="480"/>
       </w:pPr>
     </w:lvl>
+    <w:lvl w:ilvl="7">
+      <w:start w:val="1"/>
+      <w:numFmt w:val="decimal"/>
+      <w:lvlText w:val="%8."/>
+      <w:lvlJc w:val="left"/>
+      <w:pPr>
+        <w:tabs>
+          <w:tab w:val="num" w:pos="5040"/>
+        </w:tabs>
+        <w:ind w:left="5520" w:hanging="480"/>
+      </w:pPr>
+    </w:lvl>
+    <w:lvl w:ilvl="8">
+      <w:start w:val="1"/>
+      <w:numFmt w:val="decimal"/>
+      <w:lvlText w:val="%9."/>
+      <w:lvlJc w:val="left"/>
+      <w:pPr>
+        <w:tabs>
+          <w:tab w:val="num" w:pos="5760"/>
+        </w:tabs>
+        <w:ind w:left="6240" w:hanging="480"/>
+      </w:pPr>
+    </w:lvl>
   </w:abstractNum>
-  <w:num w:numId="1">
-    <w:abstractNumId w:val="0"/>
+  <w:num w:numId="1000">
+    <w:abstractNumId w:val="990"/>
   </w:num>
   <w:num w:numId="1000">
     <w:abstractNumId w:val="990"/>
@@ -4569,6 +5680,12 @@
       <w:startOverride w:val="1"/>
     </w:lvlOverride>
     <w:lvlOverride w:ilvl="6">
+      <w:startOverride w:val="1"/>
+    </w:lvlOverride>
+    <w:lvlOverride w:ilvl="7">
+      <w:startOverride w:val="1"/>
+    </w:lvlOverride>
+    <w:lvlOverride w:ilvl="8">
       <w:startOverride w:val="1"/>
     </w:lvlOverride>
   </w:num>
@@ -4843,6 +5960,66 @@
       <w:szCs w:val="24"/>
     </w:rPr>
   </w:style>
+  <w:style w:type="paragraph" w:styleId="Heading7">
+    <w:name w:val="Heading 7"/>
+    <w:basedOn w:val="Normal"/>
+    <w:next w:val="BodyText"/>
+    <w:uiPriority w:val="9"/>
+    <w:unhideWhenUsed/>
+    <w:qFormat/>
+    <w:pPr>
+      <w:keepNext/>
+      <w:keepLines/>
+      <w:spacing w:before="200" w:after="0"/>
+      <w:outlineLvl w:val="6"/>
+    </w:pPr>
+    <w:rPr>
+      <w:rFonts w:asciiTheme="majorHAnsi" w:eastAsiaTheme="majorEastAsia" w:hAnsiTheme="majorHAnsi" w:cstheme="majorBidi"/>
+      <w:color w:val="4F81BD" w:themeColor="accent1"/>
+      <w:sz w:val="24"/>
+      <w:szCs w:val="24"/>
+    </w:rPr>
+  </w:style>
+  <w:style w:type="paragraph" w:styleId="Heading8">
+    <w:name w:val="Heading 8"/>
+    <w:basedOn w:val="Normal"/>
+    <w:next w:val="BodyText"/>
+    <w:uiPriority w:val="9"/>
+    <w:unhideWhenUsed/>
+    <w:qFormat/>
+    <w:pPr>
+      <w:keepNext/>
+      <w:keepLines/>
+      <w:spacing w:before="200" w:after="0"/>
+      <w:outlineLvl w:val="7"/>
+    </w:pPr>
+    <w:rPr>
+      <w:rFonts w:asciiTheme="majorHAnsi" w:eastAsiaTheme="majorEastAsia" w:hAnsiTheme="majorHAnsi" w:cstheme="majorBidi"/>
+      <w:color w:val="4F81BD" w:themeColor="accent1"/>
+      <w:sz w:val="24"/>
+      <w:szCs w:val="24"/>
+    </w:rPr>
+  </w:style>
+  <w:style w:type="paragraph" w:styleId="Heading9">
+    <w:name w:val="Heading 9"/>
+    <w:basedOn w:val="Normal"/>
+    <w:next w:val="BodyText"/>
+    <w:uiPriority w:val="9"/>
+    <w:unhideWhenUsed/>
+    <w:qFormat/>
+    <w:pPr>
+      <w:keepNext/>
+      <w:keepLines/>
+      <w:spacing w:before="200" w:after="0"/>
+      <w:outlineLvl w:val="8"/>
+    </w:pPr>
+    <w:rPr>
+      <w:rFonts w:asciiTheme="majorHAnsi" w:eastAsiaTheme="majorEastAsia" w:hAnsiTheme="majorHAnsi" w:cstheme="majorBidi"/>
+      <w:color w:val="4F81BD" w:themeColor="accent1"/>
+      <w:sz w:val="24"/>
+      <w:szCs w:val="24"/>
+    </w:rPr>
+  </w:style>
   <w:style w:type="paragraph" w:styleId="BlockText">
     <w:name w:val="Block Text"/>
     <w:basedOn w:val="BodyText"/>
@@ -4874,8 +6051,9 @@
     <w:semiHidden/>
     <w:unhideWhenUsed/>
   </w:style>
-  <w:style w:type="table" w:default="1" w:styleId="TableNormal">
-    <w:name w:val="Normal Table"/>
+  <w:style w:type="table" w:default="1" w:styleId="Table">
+    <w:name w:val="Table"/>
+    <w:basedOn w:val="TableNormal"/>
     <w:semiHidden/>
     <w:unhideWhenUsed/>
     <w:qFormat/>
@@ -4932,8 +6110,8 @@
     <w:name w:val="Figure"/>
     <w:basedOn w:val="Normal"/>
   </w:style>
-  <w:style w:type="paragraph" w:customStyle="1" w:styleId="FigureWithCaption">
-    <w:name w:val="Figure with Caption"/>
+  <w:style w:type="paragraph" w:customStyle="1" w:styleId="CaptionedFigure">
+    <w:name w:val="Captioned Figure"/>
     <w:basedOn w:val="Figure"/>
     <w:pPr>
       <w:keepNext/>

</xml_diff>